<commit_message>
Progress Report improvements and updated web application
</commit_message>
<xml_diff>
--- a/ProgressReport/20111031ProgressReportDraftv1.docx
+++ b/ProgressReport/20111031ProgressReportDraftv1.docx
@@ -41,22 +41,14 @@
       </w:r>
       <w:proofErr w:type="spellEnd"/>
       <w:r>
-        <w:t xml:space="preserve">, Jason Wiese, </w:t>
+        <w:t xml:space="preserve">, Jason Wiese, Sauvik Das, Amber </w:t>
       </w:r>
       <w:proofErr w:type="spellStart"/>
       <w:r>
-        <w:t>Sauvik</w:t>
+        <w:t>McConahy</w:t>
       </w:r>
       <w:proofErr w:type="spellEnd"/>
       <w:r>
-        <w:t xml:space="preserve"> Das, Amber </w:t>
-      </w:r>
-      <w:proofErr w:type="spellStart"/>
-      <w:r>
-        <w:t>McConahy</w:t>
-      </w:r>
-      <w:proofErr w:type="spellEnd"/>
-      <w:r>
         <w:t>, Manya Sleeper</w:t>
       </w:r>
     </w:p>
@@ -148,18 +140,66 @@
         <w:t xml:space="preserve">perform </w:t>
       </w:r>
       <w:r>
-        <w:t xml:space="preserve">a </w:t>
-      </w:r>
-      <w:proofErr w:type="gramStart"/>
-      <w:r>
-        <w:t>week-long</w:t>
-      </w:r>
-      <w:proofErr w:type="gramEnd"/>
-      <w:r>
-        <w:t xml:space="preserve"> diary study.  During our initial pilot we hope to ask 2-3 participants to test the study over a ~2 day period to determine whether our protocol is feasible</w:t>
-      </w:r>
-      <w:r>
-        <w:t xml:space="preserve"> and find issues prior to our study</w:t>
+        <w:t>a diary study</w:t>
+      </w:r>
+      <w:ins w:id="0" w:author="Sauvik Das" w:date="2011-10-31T20:45:00Z">
+        <w:r>
+          <w:t xml:space="preserve"> over the course of 7 days</w:t>
+        </w:r>
+      </w:ins>
+      <w:r>
+        <w:t xml:space="preserve">.  During our initial pilot we </w:t>
+      </w:r>
+      <w:ins w:id="1" w:author="Sauvik Das" w:date="2011-10-31T20:45:00Z">
+        <w:r>
+          <w:t>will</w:t>
+        </w:r>
+      </w:ins>
+      <w:r>
+        <w:t xml:space="preserve"> </w:t>
+      </w:r>
+      <w:ins w:id="2" w:author="Sauvik Das" w:date="2011-10-31T20:45:00Z">
+        <w:r>
+          <w:t xml:space="preserve">recruit </w:t>
+        </w:r>
+      </w:ins>
+      <w:r>
+        <w:t xml:space="preserve">2-3 participants to test the study over </w:t>
+      </w:r>
+      <w:ins w:id="3" w:author="Sauvik Das" w:date="2011-10-31T20:45:00Z">
+        <w:r>
+          <w:t>2 days</w:t>
+        </w:r>
+      </w:ins>
+      <w:r>
+        <w:t xml:space="preserve"> to </w:t>
+      </w:r>
+      <w:r>
+        <w:t xml:space="preserve">find issues </w:t>
+      </w:r>
+      <w:ins w:id="4" w:author="Sauvik Das" w:date="2011-10-31T20:46:00Z">
+        <w:r>
+          <w:t xml:space="preserve">with our study design </w:t>
+        </w:r>
+      </w:ins>
+      <w:r>
+        <w:t xml:space="preserve">prior to </w:t>
+      </w:r>
+      <w:ins w:id="5" w:author="Sauvik Das" w:date="2011-10-31T20:46:00Z">
+        <w:r>
+          <w:t xml:space="preserve">conducting the </w:t>
+        </w:r>
+        <w:proofErr w:type="gramStart"/>
+        <w:r>
+          <w:t>full length</w:t>
+        </w:r>
+        <w:proofErr w:type="gramEnd"/>
+        <w:r>
+          <w:t xml:space="preserve"> </w:t>
+        </w:r>
+      </w:ins>
+      <w:r>
+        <w:t>study</w:t>
       </w:r>
       <w:r>
         <w:t>.</w:t>
@@ -167,12 +207,20 @@
     </w:p>
     <w:p/>
     <w:p>
+      <w:commentRangeStart w:id="6"/>
       <w:r>
         <w:t xml:space="preserve">In this section we </w:t>
       </w:r>
       <w:r>
         <w:t xml:space="preserve">outline the study design and protocol and describe how we plan to perform an initial pilot of our design.  </w:t>
       </w:r>
+      <w:commentRangeEnd w:id="6"/>
+      <w:r>
+        <w:rPr>
+          <w:rStyle w:val="CommentReference"/>
+        </w:rPr>
+        <w:commentReference w:id="6"/>
+      </w:r>
     </w:p>
     <w:p/>
     <w:p>
@@ -240,25 +288,107 @@
     </w:p>
     <w:p>
       <w:r>
-        <w:t>We will recruit participants through some combination of CBDR, Craigslist, and flyers put up around CMU.  Participants will be asked to go to a web</w:t>
-      </w:r>
-      <w:r>
-        <w:t>site and take an online screening survey</w:t>
-      </w:r>
-      <w:r>
-        <w:t xml:space="preserve"> (in Appendix A).  The goal</w:t>
-      </w:r>
-      <w:r>
-        <w:t xml:space="preserve"> of the screening survey is</w:t>
-      </w:r>
-      <w:r>
-        <w:t xml:space="preserve"> to find English-speaking participants who are over 18, </w:t>
+        <w:t xml:space="preserve">We will recruit participants through </w:t>
+      </w:r>
+      <w:ins w:id="7" w:author="Sauvik Das" w:date="2011-10-31T20:40:00Z">
+        <w:r>
+          <w:t xml:space="preserve">a </w:t>
+        </w:r>
+      </w:ins>
+      <w:r>
+        <w:t>combination of CBDR, Craigslist, and flyers put up around</w:t>
+      </w:r>
+      <w:ins w:id="8" w:author="Sauvik Das" w:date="2011-10-31T20:40:00Z">
+        <w:r>
+          <w:t xml:space="preserve"> the</w:t>
+        </w:r>
+      </w:ins>
+      <w:r>
+        <w:t xml:space="preserve"> CMU</w:t>
+      </w:r>
+      <w:ins w:id="9" w:author="Sauvik Das" w:date="2011-10-31T20:40:00Z">
+        <w:r>
+          <w:t xml:space="preserve"> campus</w:t>
+        </w:r>
+      </w:ins>
+      <w:r>
+        <w:t xml:space="preserve">.  Participants will be asked </w:t>
+      </w:r>
+      <w:r>
+        <w:t>take an online screening survey</w:t>
+      </w:r>
+      <w:ins w:id="10" w:author="Sauvik Das" w:date="2011-10-31T20:40:00Z">
+        <w:r>
+          <w:t xml:space="preserve"> online</w:t>
+        </w:r>
+      </w:ins>
+      <w:r>
+        <w:t xml:space="preserve"> (Appendix A).  </w:t>
+      </w:r>
+      <w:ins w:id="11" w:author="Sauvik Das" w:date="2011-10-31T20:41:00Z">
+        <w:r>
+          <w:t>We will screen for</w:t>
+        </w:r>
+      </w:ins>
+      <w:r>
+        <w:t xml:space="preserve"> English-speaking participants who</w:t>
+      </w:r>
+      <w:ins w:id="12" w:author="Sauvik Das" w:date="2011-10-31T20:42:00Z">
+        <w:r>
+          <w:t>:</w:t>
+        </w:r>
+      </w:ins>
+      <w:r>
+        <w:t xml:space="preserve"> are over 18</w:t>
+      </w:r>
+      <w:ins w:id="13" w:author="Sauvik Das" w:date="2011-10-31T20:42:00Z">
+        <w:r>
+          <w:t>;</w:t>
+        </w:r>
+      </w:ins>
+      <w:r>
+        <w:t xml:space="preserve"> </w:t>
       </w:r>
       <w:r>
         <w:t>post regularly</w:t>
       </w:r>
       <w:r>
-        <w:t xml:space="preserve"> on Facebook, have things that they think about posting on Facebook and decide not to post (and are willing to share), and who have cell phones that they text on fairly regularly.</w:t>
+        <w:t xml:space="preserve"> on Facebook</w:t>
+      </w:r>
+      <w:ins w:id="14" w:author="Sauvik Das" w:date="2011-10-31T20:42:00Z">
+        <w:r>
+          <w:t>;</w:t>
+        </w:r>
+      </w:ins>
+      <w:r>
+        <w:t xml:space="preserve"> have things they </w:t>
+      </w:r>
+      <w:ins w:id="15" w:author="Sauvik Das" w:date="2011-10-31T20:42:00Z">
+        <w:r>
+          <w:t>would like to share with friends but decide not to post</w:t>
+        </w:r>
+      </w:ins>
+      <w:r>
+        <w:t xml:space="preserve"> on Facebook</w:t>
+      </w:r>
+      <w:ins w:id="16" w:author="Sauvik Das" w:date="2011-10-31T20:43:00Z">
+        <w:r>
+          <w:t xml:space="preserve">; </w:t>
+        </w:r>
+        <w:r>
+          <w:t>are willing to detail their thought process about those decisions;</w:t>
+        </w:r>
+      </w:ins>
+      <w:r>
+        <w:t xml:space="preserve"> and</w:t>
+      </w:r>
+      <w:ins w:id="17" w:author="Sauvik Das" w:date="2011-10-31T20:44:00Z">
+        <w:r>
+          <w:t>,</w:t>
+        </w:r>
+      </w:ins>
+      <w:r>
+        <w:t xml:space="preserve"> have cell phones that they text on fairly regularly.</w:t>
       </w:r>
     </w:p>
     <w:p/>
@@ -285,515 +415,679 @@
     </w:p>
     <w:p>
       <w:r>
-        <w:t xml:space="preserve">After the screener, we will send qualified participants a set of online instructions.  The instructions will describe how </w:t>
-      </w:r>
-      <w:r>
-        <w:t>subjects can participate</w:t>
-      </w:r>
-      <w:r>
-        <w:t xml:space="preserve"> in a </w:t>
-      </w:r>
-      <w:proofErr w:type="gramStart"/>
-      <w:r>
-        <w:t>week-long</w:t>
-      </w:r>
-      <w:proofErr w:type="gramEnd"/>
-      <w:r>
-        <w:t xml:space="preserve"> study in which </w:t>
-      </w:r>
-      <w:r>
-        <w:t>they</w:t>
-      </w:r>
-      <w:r>
-        <w:t xml:space="preserve"> will send us text messages describing anything </w:t>
-      </w:r>
-      <w:commentRangeStart w:id="0"/>
+        <w:t xml:space="preserve">After the </w:t>
+      </w:r>
+      <w:ins w:id="18" w:author="Sauvik Das" w:date="2011-10-31T21:06:00Z">
+        <w:r>
+          <w:t>screening</w:t>
+        </w:r>
+      </w:ins>
+      <w:r>
+        <w:t>, we will send qualified participants a set of instructions</w:t>
+      </w:r>
+      <w:ins w:id="19" w:author="Sauvik Das" w:date="2011-10-31T21:06:00Z">
+        <w:r>
+          <w:t xml:space="preserve"> online</w:t>
+        </w:r>
+      </w:ins>
+      <w:r>
+        <w:t xml:space="preserve">.  </w:t>
+      </w:r>
+      <w:ins w:id="20" w:author="Sauvik Das" w:date="2011-10-31T21:07:00Z">
+        <w:r>
+          <w:t>Concisely, participants</w:t>
+        </w:r>
+      </w:ins>
+      <w:r>
+        <w:t xml:space="preserve"> will </w:t>
+      </w:r>
+      <w:ins w:id="21" w:author="Sauvik Das" w:date="2011-10-31T21:07:00Z">
+        <w:r>
+          <w:t xml:space="preserve">be asked to </w:t>
+        </w:r>
+      </w:ins>
+      <w:r>
+        <w:t xml:space="preserve">send us text messages describing anything </w:t>
+      </w:r>
+      <w:commentRangeStart w:id="22"/>
       <w:r>
         <w:t xml:space="preserve">they </w:t>
       </w:r>
-      <w:ins w:id="1" w:author="Jason Wiese" w:date="2011-10-31T19:23:00Z">
+      <w:ins w:id="23" w:author="Jason Wiese" w:date="2011-10-31T19:23:00Z">
         <w:r>
           <w:t xml:space="preserve">would consider sharing with friends, but decide not to post on </w:t>
         </w:r>
-        <w:proofErr w:type="spellStart"/>
-        <w:r>
-          <w:t>facebook</w:t>
-        </w:r>
-        <w:proofErr w:type="spellEnd"/>
-        <w:r>
-          <w:t>.</w:t>
-        </w:r>
-      </w:ins>
-      <w:commentRangeEnd w:id="0"/>
-      <w:ins w:id="2" w:author="Jason Wiese" w:date="2011-10-31T19:24:00Z">
+      </w:ins>
+      <w:ins w:id="24" w:author="Sauvik Das" w:date="2011-10-31T21:07:00Z">
+        <w:r>
+          <w:t>F</w:t>
+        </w:r>
+      </w:ins>
+      <w:ins w:id="25" w:author="Jason Wiese" w:date="2011-10-31T19:23:00Z">
+        <w:r>
+          <w:t>acebook.</w:t>
+        </w:r>
+      </w:ins>
+      <w:commentRangeEnd w:id="22"/>
+      <w:ins w:id="26" w:author="Jason Wiese" w:date="2011-10-31T19:24:00Z">
         <w:r>
           <w:rPr>
             <w:rStyle w:val="CommentReference"/>
           </w:rPr>
-          <w:commentReference w:id="0"/>
-        </w:r>
-      </w:ins>
-      <w:ins w:id="4" w:author="Jason Wiese" w:date="2011-10-31T19:23:00Z">
+          <w:commentReference w:id="22"/>
+        </w:r>
+      </w:ins>
+      <w:ins w:id="28" w:author="Jason Wiese" w:date="2011-10-31T19:23:00Z">
         <w:r>
           <w:t xml:space="preserve"> </w:t>
         </w:r>
       </w:ins>
-      <w:bookmarkStart w:id="5" w:name="_GoBack"/>
-      <w:bookmarkEnd w:id="5"/>
-      <w:del w:id="6" w:author="Jason Wiese" w:date="2011-10-31T19:24:00Z">
+      <w:del w:id="29" w:author="Jason Wiese" w:date="2011-10-31T19:24:00Z">
         <w:r>
           <w:delText xml:space="preserve">think about posting on Facebook but decide not to post.  </w:delText>
         </w:r>
       </w:del>
+      <w:ins w:id="30" w:author="Sauvik Das" w:date="2011-10-31T21:07:00Z">
+        <w:r>
+          <w:t xml:space="preserve"> </w:t>
+        </w:r>
+      </w:ins>
+      <w:r>
+        <w:t xml:space="preserve">Every night we will send </w:t>
+      </w:r>
+      <w:r>
+        <w:t xml:space="preserve">each </w:t>
+      </w:r>
+      <w:r>
+        <w:t>participant</w:t>
+      </w:r>
+      <w:r>
+        <w:t xml:space="preserve"> a </w:t>
+      </w:r>
+      <w:ins w:id="31" w:author="Sauvik Das" w:date="2011-10-31T21:07:00Z">
+        <w:r>
+          <w:t xml:space="preserve">questionnaire (Appendix B) </w:t>
+        </w:r>
+      </w:ins>
+      <w:r>
+        <w:t xml:space="preserve">that </w:t>
+      </w:r>
+      <w:ins w:id="32" w:author="Sauvik Das" w:date="2011-10-31T21:08:00Z">
+        <w:r>
+          <w:t>is designed to obtain additional, detailed information about each text message the participant sends us throughout the day</w:t>
+        </w:r>
+      </w:ins>
+      <w:r>
+        <w:t xml:space="preserve">.  The goal of the survey </w:t>
+      </w:r>
+      <w:ins w:id="33" w:author="Sauvik Das" w:date="2011-10-31T21:09:00Z">
+        <w:r>
+          <w:t>is to understand the factors that belie participants’ decision not share specific content on Facebook</w:t>
+        </w:r>
+      </w:ins>
+      <w:r>
+        <w:t>.  To</w:t>
+      </w:r>
+      <w:ins w:id="34" w:author="Sauvik Das" w:date="2011-10-31T21:09:00Z">
+        <w:r>
+          <w:t xml:space="preserve"> mitigate</w:t>
+        </w:r>
+      </w:ins>
+      <w:r>
+        <w:t xml:space="preserve"> the effect of participants forgetting to send text messages or not sending in posts because </w:t>
+      </w:r>
+      <w:ins w:id="35" w:author="Sauvik Das" w:date="2011-10-31T21:10:00Z">
+        <w:r>
+          <w:t>of a lack of desire to complete the daily questionnaire,</w:t>
+        </w:r>
+      </w:ins>
+      <w:r>
+        <w:t xml:space="preserve"> </w:t>
+      </w:r>
+      <w:ins w:id="36" w:author="Sauvik Das" w:date="2011-10-31T21:10:00Z">
+        <w:r>
+          <w:t>the questionnaire</w:t>
+        </w:r>
+      </w:ins>
+      <w:r>
+        <w:t xml:space="preserve"> </w:t>
+      </w:r>
+      <w:ins w:id="37" w:author="Sauvik Das" w:date="2011-10-31T21:10:00Z">
+        <w:r>
+          <w:t xml:space="preserve">will ask participants who do not send in any text messages </w:t>
+        </w:r>
+      </w:ins>
+      <w:ins w:id="38" w:author="Sauvik Das" w:date="2011-10-31T21:11:00Z">
+        <w:r>
+          <w:t xml:space="preserve">general </w:t>
+        </w:r>
+      </w:ins>
+      <w:r>
+        <w:t xml:space="preserve">questions about </w:t>
+      </w:r>
+      <w:ins w:id="39" w:author="Sauvik Das" w:date="2011-10-31T21:11:00Z">
+        <w:r>
+          <w:t xml:space="preserve">their </w:t>
+        </w:r>
+      </w:ins>
+      <w:r>
+        <w:t>Facebook usage.</w:t>
+      </w:r>
     </w:p>
     <w:p/>
     <w:p>
-      <w:r>
-        <w:t xml:space="preserve">Every night we will send </w:t>
-      </w:r>
-      <w:r>
-        <w:t xml:space="preserve">each </w:t>
-      </w:r>
-      <w:r>
-        <w:t>participant</w:t>
-      </w:r>
-      <w:r>
-        <w:t xml:space="preserve"> a survey that contains each of the posts </w:t>
-      </w:r>
-      <w:r>
-        <w:t>the participant</w:t>
-      </w:r>
-      <w:r>
-        <w:t xml:space="preserve"> sent us throughout the day along with sever</w:t>
-      </w:r>
-      <w:r>
-        <w:t xml:space="preserve">al questions about each post.  The goal of the survey will be to </w:t>
-      </w:r>
-      <w:r>
-        <w:t xml:space="preserve">try to determine what/who prevented the </w:t>
-      </w:r>
-      <w:r>
-        <w:t xml:space="preserve">participant </w:t>
-      </w:r>
-      <w:r>
-        <w:t>from sending the post</w:t>
-      </w:r>
-      <w:r>
-        <w:t>s</w:t>
-      </w:r>
-      <w:r>
-        <w:t xml:space="preserve"> (survey is in Appendix B).  To try to ameliorate the effect of participants forgetting to send text messages or not sending in posts because they don’t want to fill in the survey we include questions about Facebook usage in the survey if participants have not sent in any posts throughout the day.</w:t>
-      </w:r>
+      <w:ins w:id="40" w:author="Sauvik Das" w:date="2011-10-31T21:11:00Z">
+        <w:r>
+          <w:lastRenderedPageBreak/>
+          <w:t xml:space="preserve">To implement our </w:t>
+        </w:r>
+      </w:ins>
+      <w:ins w:id="41" w:author="Sauvik Das" w:date="2011-10-31T21:13:00Z">
+        <w:r>
+          <w:t>nightly questionnaire, we will use</w:t>
+        </w:r>
+      </w:ins>
+      <w:r>
+        <w:t xml:space="preserve"> </w:t>
+      </w:r>
+      <w:proofErr w:type="spellStart"/>
+      <w:r>
+        <w:t>Twilio</w:t>
+      </w:r>
+      <w:proofErr w:type="spellEnd"/>
+      <w:r>
+        <w:t>, a service that stores text</w:t>
+      </w:r>
+      <w:ins w:id="42" w:author="Sauvik Das" w:date="2011-10-31T21:13:00Z">
+        <w:r>
+          <w:t xml:space="preserve"> messages </w:t>
+        </w:r>
+      </w:ins>
+      <w:ins w:id="43" w:author="Sauvik Das" w:date="2011-10-31T21:12:00Z">
+        <w:r>
+          <w:t xml:space="preserve">sent </w:t>
+        </w:r>
+      </w:ins>
+      <w:r>
+        <w:t>to a specified number</w:t>
+      </w:r>
+      <w:ins w:id="44" w:author="Sauvik Das" w:date="2011-10-31T21:13:00Z">
+        <w:r>
+          <w:t xml:space="preserve"> on a server accessible through </w:t>
+        </w:r>
+        <w:proofErr w:type="spellStart"/>
+        <w:r>
+          <w:t>RESTful</w:t>
+        </w:r>
+        <w:proofErr w:type="spellEnd"/>
+        <w:r>
+          <w:t xml:space="preserve"> API calls</w:t>
+        </w:r>
+      </w:ins>
+      <w:r>
+        <w:t xml:space="preserve">. </w:t>
+      </w:r>
+      <w:ins w:id="45" w:author="Sauvik Das" w:date="2011-10-31T21:15:00Z">
+        <w:r>
+          <w:t xml:space="preserve">Each participant will be given a unique ID hashed from their phone </w:t>
+        </w:r>
+        <w:proofErr w:type="gramStart"/>
+        <w:r>
+          <w:t>numbers which</w:t>
+        </w:r>
+        <w:proofErr w:type="gramEnd"/>
+        <w:r>
+          <w:t xml:space="preserve"> they will be able to use to access their customized questionnaire every night.</w:t>
+        </w:r>
+      </w:ins>
     </w:p>
     <w:p/>
     <w:p>
       <w:r>
-        <w:lastRenderedPageBreak/>
-        <w:t xml:space="preserve">On the technical side, we will create the nightly survey by capturing users’ texts using </w:t>
+        <w:t>Participants will be paid $2 per ni</w:t>
+      </w:r>
+      <w:r>
+        <w:t>ghtly survey that they fill out.</w:t>
+      </w:r>
+    </w:p>
+    <w:p/>
+    <w:p>
+      <w:pPr>
+        <w:rPr>
+          <w:b/>
+          <w:i/>
+        </w:rPr>
+      </w:pPr>
+      <w:r>
+        <w:rPr>
+          <w:b/>
+          <w:i/>
+        </w:rPr>
+        <w:t>Final interview</w:t>
+      </w:r>
+    </w:p>
+    <w:p>
+      <w:commentRangeStart w:id="46"/>
+      <w:ins w:id="47" w:author="Sauvik Das" w:date="2011-10-31T21:17:00Z">
+        <w:r>
+          <w:t>Participants</w:t>
+        </w:r>
+      </w:ins>
+      <w:r>
+        <w:t xml:space="preserve"> who fill out at least 4 nightly surveys will qualify to participate in a final i</w:t>
+      </w:r>
+      <w:r>
+        <w:t>nterview at the end of the week</w:t>
+      </w:r>
+      <w:r>
+        <w:t xml:space="preserve">long period.  </w:t>
+      </w:r>
+      <w:r>
+        <w:t xml:space="preserve">The interview will be </w:t>
+      </w:r>
+      <w:ins w:id="48" w:author="Sauvik Das" w:date="2011-10-31T21:17:00Z">
+        <w:r>
+          <w:t xml:space="preserve">semi-structured, last </w:t>
+        </w:r>
+      </w:ins>
+      <w:r>
+        <w:t>approximately one hour long and</w:t>
+      </w:r>
+      <w:r>
+        <w:t xml:space="preserve"> will</w:t>
+      </w:r>
+      <w:r>
+        <w:t xml:space="preserve"> take place in-person in the lab.</w:t>
+      </w:r>
+      <w:commentRangeEnd w:id="46"/>
+      <w:r>
+        <w:rPr>
+          <w:rStyle w:val="CommentReference"/>
+        </w:rPr>
+        <w:commentReference w:id="46"/>
+      </w:r>
+      <w:r>
+        <w:t xml:space="preserve">   We will schedule times with each qualifying participant over email.  The draft script for the final interview </w:t>
+      </w:r>
+      <w:ins w:id="49" w:author="Sauvik Das" w:date="2011-10-31T21:18:00Z">
+        <w:r>
+          <w:t>is included</w:t>
+        </w:r>
+      </w:ins>
+      <w:r>
+        <w:t xml:space="preserve"> in Appendix C.</w:t>
+      </w:r>
+    </w:p>
+    <w:p/>
+    <w:p>
+      <w:r>
+        <w:t>The goal</w:t>
+      </w:r>
+      <w:r>
+        <w:t xml:space="preserve"> of the final interview is </w:t>
+      </w:r>
+      <w:r>
+        <w:t xml:space="preserve">to probe </w:t>
+      </w:r>
+      <w:ins w:id="50" w:author="Sauvik Das" w:date="2011-10-31T21:19:00Z">
+        <w:r>
+          <w:t xml:space="preserve">participants about the underlying factors underlying </w:t>
+        </w:r>
+      </w:ins>
+      <w:ins w:id="51" w:author="Sauvik Das" w:date="2011-10-31T21:20:00Z">
+        <w:r>
+          <w:t>their</w:t>
+        </w:r>
+      </w:ins>
+      <w:ins w:id="52" w:author="Sauvik Das" w:date="2011-10-31T21:19:00Z">
+        <w:r>
+          <w:t xml:space="preserve"> </w:t>
+        </w:r>
+      </w:ins>
+      <w:ins w:id="53" w:author="Sauvik Das" w:date="2011-10-31T21:20:00Z">
+        <w:r>
+          <w:t>decisions not to share certain content on Facebook. Specifically, we want to understand the</w:t>
+        </w:r>
+      </w:ins>
+      <w:ins w:id="54" w:author="Sauvik Das" w:date="2011-10-31T21:19:00Z">
+        <w:r>
+          <w:t xml:space="preserve"> </w:t>
+        </w:r>
+      </w:ins>
+      <w:r>
+        <w:t>characteris</w:t>
+      </w:r>
+      <w:r>
+        <w:t>tics of</w:t>
+      </w:r>
+      <w:r>
+        <w:t xml:space="preserve"> people that the participants would and would not like to have shared the material they reported</w:t>
+      </w:r>
+      <w:ins w:id="55" w:author="Sauvik Das" w:date="2011-10-31T21:22:00Z">
+        <w:r>
+          <w:t>, and extract commonalities between these groups of people across participants to inform ideal default friend groupings.</w:t>
+        </w:r>
+      </w:ins>
+      <w:r>
+        <w:t xml:space="preserve"> </w:t>
+      </w:r>
+      <w:ins w:id="56" w:author="Sauvik Das" w:date="2011-10-31T21:23:00Z">
+        <w:r>
+          <w:t>Additionally, we will also</w:t>
+        </w:r>
+      </w:ins>
+      <w:r>
+        <w:t xml:space="preserve"> ask participants </w:t>
+      </w:r>
+      <w:ins w:id="57" w:author="Sauvik Das" w:date="2011-10-31T21:23:00Z">
+        <w:r>
+          <w:t xml:space="preserve">to detail any other reasons they might have </w:t>
+        </w:r>
+      </w:ins>
+      <w:r>
+        <w:t>decided not to post the material.  We would also like to probe in more detail about participants sharing preferences and social media usage.</w:t>
+      </w:r>
+      <w:ins w:id="58" w:author="Sauvik Das" w:date="2011-10-31T21:24:00Z">
+        <w:r>
+          <w:t xml:space="preserve"> We will prompt participants with their questionnaire responses.</w:t>
+        </w:r>
+      </w:ins>
+    </w:p>
+    <w:p/>
+    <w:p>
+      <w:r>
+        <w:t>At the end of the interview, participants will be paid $20 (plus payment for the nightly surveys).</w:t>
+      </w:r>
+    </w:p>
+    <w:p/>
+    <w:p>
+      <w:pPr>
+        <w:rPr>
+          <w:b/>
+          <w:u w:val="single"/>
+        </w:rPr>
+      </w:pPr>
+      <w:r>
+        <w:rPr>
+          <w:b/>
+          <w:u w:val="single"/>
+        </w:rPr>
+        <w:t xml:space="preserve">Progress to date </w:t>
+      </w:r>
+    </w:p>
+    <w:p>
+      <w:r>
+        <w:t>To date our progress has primarily been in three areas: submitting our IRB forms, designing our basic protocol, and starting to create the technical framework we intend to use.</w:t>
+      </w:r>
+    </w:p>
+    <w:p>
+      <w:pPr>
+        <w:rPr>
+          <w:b/>
+        </w:rPr>
+      </w:pPr>
+    </w:p>
+    <w:p>
+      <w:pPr>
+        <w:rPr>
+          <w:b/>
+        </w:rPr>
+      </w:pPr>
+      <w:r>
+        <w:rPr>
+          <w:b/>
+        </w:rPr>
+        <w:t>IRB submission</w:t>
+      </w:r>
+    </w:p>
+    <w:p>
+      <w:r>
+        <w:t>We submitted our IRB forms on 10/31/11.  We hope to get approval within 2-3 weeks to have time to complete our study.  If we do not get approval in time to complete the study, we will complete a pilot version of the study with volunteer participants we recruit from among our friends.</w:t>
+      </w:r>
+    </w:p>
+    <w:p/>
+    <w:p>
+      <w:pPr>
+        <w:rPr>
+          <w:b/>
+        </w:rPr>
+      </w:pPr>
+      <w:r>
+        <w:rPr>
+          <w:b/>
+        </w:rPr>
+        <w:t>Protocol development</w:t>
+      </w:r>
+    </w:p>
+    <w:p>
+      <w:r>
+        <w:t>To submit our IRB forms we developed our basic protocol as well as basic versions of all the surveys we planned to use in our study and a basic interview guide for the final interview we planned to perform.  In preparation for an initial pilot version of the study we developed the basic versions of the surveys and interview guides into functional (</w:t>
       </w:r>
       <w:proofErr w:type="spellStart"/>
       <w:r>
-        <w:t>Twilio</w:t>
+        <w:t>SurveyGizmo</w:t>
       </w:r>
       <w:proofErr w:type="spellEnd"/>
       <w:r>
-        <w:t xml:space="preserve">, a service that stores texts send to a specified number.  We will create </w:t>
-      </w:r>
-      <w:r>
-        <w:t xml:space="preserve">a custom </w:t>
-      </w:r>
-      <w:r>
-        <w:t xml:space="preserve">survey that pulls from </w:t>
+        <w:t>) versions of the surveys and a full interview script.  These materials are ready for an initial pilot.</w:t>
+      </w:r>
+    </w:p>
+    <w:p/>
+    <w:p>
+      <w:pPr>
+        <w:rPr>
+          <w:b/>
+        </w:rPr>
+      </w:pPr>
+      <w:r>
+        <w:rPr>
+          <w:b/>
+        </w:rPr>
+        <w:t>Technical framework</w:t>
+      </w:r>
+    </w:p>
+    <w:p>
+      <w:r>
+        <w:t xml:space="preserve">As described previously, our study requires a technical framework to allow participants to text us posts they think about posting but decide not to </w:t>
+      </w:r>
+      <w:r>
+        <w:t xml:space="preserve">post </w:t>
+      </w:r>
+      <w:r>
+        <w:t xml:space="preserve">and allow us to incorporate these texts into a nightly survey that will then be sent out to participants.  We have begun to develop this framework.  </w:t>
+      </w:r>
+      <w:ins w:id="59" w:author="Sauvik Das" w:date="2011-10-31T21:25:00Z">
+        <w:r>
+          <w:t>To date, we have developed a prototype web application that renders text messages sent from distinct phone numbers onto distinct webpages accessible through a unique identifier</w:t>
+        </w:r>
+      </w:ins>
+      <w:r>
+        <w:t xml:space="preserve">.  </w:t>
+      </w:r>
+      <w:ins w:id="60" w:author="Sauvik Das" w:date="2011-10-31T21:26:00Z">
+        <w:r>
+          <w:t xml:space="preserve">We have yet to render the questionnaire surrounding these messages, as well as the nightly mailing service, but we believe the implementation of these </w:t>
+        </w:r>
+      </w:ins>
+      <w:ins w:id="61" w:author="Sauvik Das" w:date="2011-10-31T21:27:00Z">
+        <w:r>
+          <w:t xml:space="preserve">services </w:t>
+        </w:r>
+      </w:ins>
+      <w:ins w:id="62" w:author="Sauvik Das" w:date="2011-10-31T21:26:00Z">
+        <w:r>
+          <w:t xml:space="preserve">to be relatively </w:t>
+        </w:r>
+      </w:ins>
+      <w:ins w:id="63" w:author="Sauvik Das" w:date="2011-10-31T21:27:00Z">
+        <w:r>
+          <w:t xml:space="preserve">straightforward. </w:t>
+        </w:r>
+      </w:ins>
+      <w:r>
+        <w:t>We hope to use this functionality to get the full survey running in time for the initial pilot; however, if we cannot get it to work properly, we will hand-enter the nightly surveys for our first round of piloting.</w:t>
+      </w:r>
+    </w:p>
+    <w:p/>
+    <w:p>
+      <w:pPr>
+        <w:rPr>
+          <w:b/>
+          <w:u w:val="single"/>
+        </w:rPr>
+      </w:pPr>
+      <w:r>
+        <w:rPr>
+          <w:b/>
+          <w:u w:val="single"/>
+        </w:rPr>
+        <w:t xml:space="preserve">Problems </w:t>
+      </w:r>
+      <w:r>
+        <w:rPr>
+          <w:b/>
+          <w:u w:val="single"/>
+        </w:rPr>
+        <w:t>so far</w:t>
+      </w:r>
+      <w:r>
+        <w:rPr>
+          <w:b/>
+          <w:u w:val="single"/>
+        </w:rPr>
+        <w:t xml:space="preserve"> </w:t>
+      </w:r>
+    </w:p>
+    <w:p>
+      <w:del w:id="64" w:author="Jason Wiese" w:date="2011-10-31T19:15:00Z">
+        <w:r>
+          <w:delText xml:space="preserve">The </w:delText>
+        </w:r>
+      </w:del>
+      <w:ins w:id="65" w:author="Jason Wiese" w:date="2011-10-31T19:15:00Z">
+        <w:r>
+          <w:t xml:space="preserve">We </w:t>
+        </w:r>
+      </w:ins>
+      <w:r>
+        <w:t>have had some protocol and technical issues so far.</w:t>
+      </w:r>
+    </w:p>
+    <w:p/>
+    <w:p>
+      <w:pPr>
+        <w:rPr>
+          <w:b/>
+          <w:i/>
+        </w:rPr>
+      </w:pPr>
+      <w:r>
+        <w:rPr>
+          <w:b/>
+          <w:i/>
+        </w:rPr>
+        <w:t>Protocol issues</w:t>
+      </w:r>
+    </w:p>
+    <w:p>
+      <w:r>
+        <w:t xml:space="preserve">On the protocol side, the biggest issue we have faced so far is trying to determine how to motivate participants to send us posts without falsely influencing them to make up posts.  Our original idea was to pay participants per post; however, this strategy might unduly influence </w:t>
+      </w:r>
+      <w:r>
+        <w:t>participants</w:t>
+      </w:r>
+      <w:r>
+        <w:t xml:space="preserve"> to invent posts for payment.  Our current solution is to force participants to fill out approximately the same length nightly survey to receive payment whether or not they send us posts.  We will also screen participants to ensure that participants have posts to send us based on past record and are wi</w:t>
+      </w:r>
+      <w:r>
+        <w:t xml:space="preserve">lling to share such posts.  </w:t>
+      </w:r>
+      <w:r>
+        <w:t xml:space="preserve">Additionally, we will screen for participants who are frequent </w:t>
       </w:r>
       <w:proofErr w:type="spellStart"/>
       <w:r>
-        <w:t>Twilio</w:t>
+        <w:t>texters</w:t>
       </w:r>
       <w:proofErr w:type="spellEnd"/>
       <w:r>
-        <w:t xml:space="preserve"> so that we can customize each survey to be based on the posts that the user reported for the day.</w:t>
+        <w:t xml:space="preserve"> (so that they will not be negatively influenced by the requirement that they text us potential posts).  </w:t>
+      </w:r>
+      <w:r>
+        <w:t xml:space="preserve">Using this strategy we hope that participants will </w:t>
+      </w:r>
+      <w:del w:id="66" w:author="Jason Wiese" w:date="2011-10-31T19:17:00Z">
+        <w:r>
+          <w:delText>no motivation not</w:delText>
+        </w:r>
+      </w:del>
+      <w:ins w:id="67" w:author="Jason Wiese" w:date="2011-10-31T19:17:00Z">
+        <w:r>
+          <w:t>be motivated to</w:t>
+        </w:r>
+      </w:ins>
+      <w:r>
+        <w:t xml:space="preserve"> to text</w:t>
+      </w:r>
+      <w:r>
+        <w:t xml:space="preserve"> us posts.</w:t>
       </w:r>
     </w:p>
     <w:p/>
     <w:p>
-      <w:r>
-        <w:t>Participants will be paid $2 per ni</w:t>
-      </w:r>
-      <w:r>
-        <w:t>ghtly survey that they fill out.</w:t>
+      <w:pPr>
+        <w:rPr>
+          <w:b/>
+          <w:i/>
+        </w:rPr>
+      </w:pPr>
+      <w:r>
+        <w:rPr>
+          <w:b/>
+          <w:i/>
+        </w:rPr>
+        <w:t>Technical issues</w:t>
+      </w:r>
+    </w:p>
+    <w:p>
+      <w:r>
+        <w:t xml:space="preserve">Our biggest technical issue at this point is determining how to capture and display texts. </w:t>
+      </w:r>
+      <w:r>
+        <w:t>However, so far we have been able to make</w:t>
+      </w:r>
+      <w:ins w:id="68" w:author="Sauvik Das" w:date="2011-10-31T21:29:00Z">
+        <w:r>
+          <w:t xml:space="preserve"> significant</w:t>
+        </w:r>
+      </w:ins>
+      <w:r>
+        <w:t xml:space="preserve"> progress</w:t>
+      </w:r>
+      <w:ins w:id="69" w:author="Sauvik Das" w:date="2011-10-31T21:29:00Z">
+        <w:r>
+          <w:t xml:space="preserve"> and believe the implementation of our service to be feasible</w:t>
+        </w:r>
+      </w:ins>
+      <w:bookmarkStart w:id="70" w:name="_GoBack"/>
+      <w:bookmarkEnd w:id="70"/>
+      <w:r>
+        <w:t>.</w:t>
       </w:r>
     </w:p>
     <w:p/>
     <w:p>
       <w:pPr>
         <w:rPr>
-          <w:b/>
-          <w:i/>
-        </w:rPr>
-      </w:pPr>
-      <w:r>
-        <w:rPr>
-          <w:b/>
-          <w:i/>
-        </w:rPr>
-        <w:t>Final interview</w:t>
-      </w:r>
-    </w:p>
-    <w:p>
-      <w:commentRangeStart w:id="7"/>
-      <w:r>
-        <w:t>Any participant who fills out at least 4 nightly surveys will qualify to participate in a final i</w:t>
-      </w:r>
-      <w:r>
-        <w:t>nterview at the end of the week</w:t>
-      </w:r>
-      <w:r>
-        <w:t xml:space="preserve">long period.  </w:t>
-      </w:r>
-      <w:r>
-        <w:t>The interview will be approximately one hour long and</w:t>
-      </w:r>
-      <w:r>
-        <w:t xml:space="preserve"> will</w:t>
-      </w:r>
-      <w:r>
-        <w:t xml:space="preserve"> take place in-person in the lab.</w:t>
-      </w:r>
-      <w:commentRangeEnd w:id="7"/>
-      <w:r>
-        <w:rPr>
-          <w:rStyle w:val="CommentReference"/>
-        </w:rPr>
-        <w:commentReference w:id="7"/>
-      </w:r>
-      <w:r>
-        <w:t xml:space="preserve">   We will schedule times with each qualifying participant over email.  The draft script for the final interview can be found in Appendix C.</w:t>
-      </w:r>
-    </w:p>
-    <w:p/>
-    <w:p>
-      <w:r>
-        <w:t>The goal</w:t>
-      </w:r>
-      <w:r>
-        <w:t xml:space="preserve"> of the final interview is </w:t>
-      </w:r>
-      <w:r>
-        <w:t>to probe about characteris</w:t>
-      </w:r>
-      <w:r>
-        <w:t>tics of</w:t>
-      </w:r>
-      <w:r>
-        <w:t xml:space="preserve"> the people that the participants would and would not like to have shared the material they reported having thought about posting as well</w:t>
-      </w:r>
-      <w:r>
-        <w:t xml:space="preserve"> as to</w:t>
-      </w:r>
-      <w:r>
-        <w:t xml:space="preserve"> ask why the participants decided not to post the material.  We would also like to probe in more detail about participants sharing preferences and social media usage.</w:t>
-      </w:r>
-    </w:p>
-    <w:p/>
-    <w:p>
-      <w:r>
-        <w:t xml:space="preserve">On the technical side, we need to determine a way to show participants each </w:t>
-      </w:r>
-      <w:r>
-        <w:t xml:space="preserve">reported </w:t>
-      </w:r>
-      <w:r>
-        <w:t>post with relevant details from the nightly surveys.  This will likely be based on the backend of the custom survey website.</w:t>
-      </w:r>
-    </w:p>
-    <w:p/>
-    <w:p>
-      <w:r>
-        <w:t>At the end of the interview, participants will be paid $20 (plus payment for the nightly surveys).</w:t>
-      </w:r>
-    </w:p>
-    <w:p/>
-    <w:p>
-      <w:pPr>
+          <w:ins w:id="71" w:author="Jason Wiese" w:date="2011-10-31T19:18:00Z"/>
+          <w:b/>
+        </w:rPr>
+      </w:pPr>
+      <w:r>
         <w:rPr>
           <w:b/>
           <w:u w:val="single"/>
         </w:rPr>
-      </w:pPr>
-      <w:r>
-        <w:rPr>
-          <w:b/>
-          <w:u w:val="single"/>
-        </w:rPr>
-        <w:t xml:space="preserve">Progress to date </w:t>
-      </w:r>
-    </w:p>
-    <w:p>
-      <w:r>
-        <w:t>To date our progress has primarily been in three areas: submitting our IRB forms, designing our basic protocol, and starting to create the technical framework we intend to use.</w:t>
-      </w:r>
-    </w:p>
-    <w:p>
-      <w:pPr>
-        <w:rPr>
-          <w:b/>
-        </w:rPr>
-      </w:pPr>
-    </w:p>
-    <w:p>
-      <w:pPr>
-        <w:rPr>
-          <w:b/>
-        </w:rPr>
-      </w:pPr>
-      <w:r>
-        <w:rPr>
-          <w:b/>
-        </w:rPr>
-        <w:t>IRB submission</w:t>
-      </w:r>
-    </w:p>
-    <w:p>
-      <w:r>
-        <w:t>We submitted our IRB forms on 10/31/11.  We hope to get approval within 2-3 weeks to have time to complete our study.  If we do not get approval in time to complete the study, we will complete a pilot version of the study with volunteer participants we recruit from among our friends.</w:t>
-      </w:r>
-    </w:p>
-    <w:p/>
-    <w:p>
-      <w:pPr>
-        <w:rPr>
-          <w:b/>
-        </w:rPr>
-      </w:pPr>
-      <w:r>
-        <w:rPr>
-          <w:b/>
-        </w:rPr>
-        <w:t>Protocol development</w:t>
-      </w:r>
-    </w:p>
-    <w:p>
-      <w:r>
-        <w:t>To submit our IRB forms we developed our basic protocol as well as basic versions of all the surveys we planned to use in our study and a basic interview guide for the final interview we planned to perform.  In preparation for an initial pilot version of the study we developed the basic versions of the surveys and interview guides into functional (</w:t>
-      </w:r>
-      <w:proofErr w:type="spellStart"/>
-      <w:r>
-        <w:t>SurveyGizmo</w:t>
-      </w:r>
-      <w:proofErr w:type="spellEnd"/>
-      <w:r>
-        <w:t>) versions of the surveys and a full interview script.  These materials are ready for an initial pilot.</w:t>
-      </w:r>
-    </w:p>
-    <w:p/>
-    <w:p>
-      <w:pPr>
-        <w:rPr>
-          <w:b/>
-        </w:rPr>
-      </w:pPr>
-      <w:r>
-        <w:rPr>
-          <w:b/>
-        </w:rPr>
-        <w:t>Technical framework</w:t>
-      </w:r>
-    </w:p>
-    <w:p>
-      <w:r>
-        <w:t xml:space="preserve">As described previously, our study requires a technical framework to allow participants to text us posts they think about posting but decide not to </w:t>
-      </w:r>
-      <w:r>
-        <w:t xml:space="preserve">post </w:t>
-      </w:r>
-      <w:r>
-        <w:t xml:space="preserve">and allow us to incorporate these texts into a nightly survey that will then be sent out to participants.  We have begun to develop this framework.  At this point we have figured out how to </w:t>
-      </w:r>
-      <w:r>
-        <w:t>capture texts using a service (</w:t>
-      </w:r>
-      <w:proofErr w:type="spellStart"/>
-      <w:r>
-        <w:t>T</w:t>
-      </w:r>
-      <w:r>
-        <w:t>wilio</w:t>
-      </w:r>
-      <w:proofErr w:type="spellEnd"/>
-      <w:r>
-        <w:t>) and developed a basic prototype to pull these text messages onto a webpage.  We hope to use this functionality to get the full survey running in time for the initial pilot; however, if we cannot get it to work properly, we will hand-enter the nightly surveys for our first round of piloting.</w:t>
-      </w:r>
-    </w:p>
-    <w:p/>
-    <w:p>
-      <w:pPr>
-        <w:rPr>
-          <w:b/>
-          <w:u w:val="single"/>
-        </w:rPr>
-      </w:pPr>
-      <w:r>
-        <w:rPr>
-          <w:b/>
-          <w:u w:val="single"/>
-        </w:rPr>
-        <w:t xml:space="preserve">Problems </w:t>
-      </w:r>
-      <w:r>
-        <w:rPr>
-          <w:b/>
-          <w:u w:val="single"/>
-        </w:rPr>
-        <w:t>so far</w:t>
-      </w:r>
-      <w:r>
-        <w:rPr>
-          <w:b/>
-          <w:u w:val="single"/>
-        </w:rPr>
-        <w:t xml:space="preserve"> </w:t>
-      </w:r>
-    </w:p>
-    <w:p>
-      <w:del w:id="8" w:author="Jason Wiese" w:date="2011-10-31T19:15:00Z">
-        <w:r>
-          <w:delText xml:space="preserve">The </w:delText>
-        </w:r>
-      </w:del>
-      <w:ins w:id="9" w:author="Jason Wiese" w:date="2011-10-31T19:15:00Z">
-        <w:r>
-          <w:t>We</w:t>
-        </w:r>
-        <w:r>
-          <w:t xml:space="preserve"> </w:t>
-        </w:r>
-      </w:ins>
-      <w:r>
-        <w:t>have had some protocol and technical issues so far.</w:t>
-      </w:r>
-    </w:p>
-    <w:p/>
-    <w:p>
-      <w:pPr>
-        <w:rPr>
-          <w:b/>
-          <w:i/>
-        </w:rPr>
-      </w:pPr>
-      <w:r>
-        <w:rPr>
-          <w:b/>
-          <w:i/>
-        </w:rPr>
-        <w:t>Protocol issues</w:t>
-      </w:r>
-    </w:p>
-    <w:p>
-      <w:r>
-        <w:t xml:space="preserve">On the protocol side, the biggest issue we have faced so far is trying to determine how to motivate participants to send us posts without falsely influencing them to make up posts.  Our original idea was to pay participants per post; however, this strategy might unduly influence </w:t>
-      </w:r>
-      <w:r>
-        <w:t>participants</w:t>
-      </w:r>
-      <w:r>
-        <w:t xml:space="preserve"> to invent posts for payment.  Our current solution is to force participants to fill out approximately the same length nightly survey to receive payment whether or not they send us posts.  We will also screen participants to ensure that participants have posts to send us based on past record and are wi</w:t>
-      </w:r>
-      <w:r>
-        <w:t xml:space="preserve">lling to share such posts.  </w:t>
-      </w:r>
-      <w:r>
-        <w:t xml:space="preserve">Additionally, we will screen for participants who are frequent </w:t>
-      </w:r>
-      <w:proofErr w:type="spellStart"/>
-      <w:r>
-        <w:t>texters</w:t>
-      </w:r>
-      <w:proofErr w:type="spellEnd"/>
-      <w:r>
-        <w:t xml:space="preserve"> (so that they will not be negatively influenced by the requirement that they text us potential posts).  </w:t>
-      </w:r>
-      <w:r>
-        <w:t xml:space="preserve">Using this strategy we hope that participants will </w:t>
-      </w:r>
-      <w:del w:id="10" w:author="Jason Wiese" w:date="2011-10-31T19:17:00Z">
-        <w:r>
-          <w:delText>no motivation not</w:delText>
-        </w:r>
-      </w:del>
-      <w:ins w:id="11" w:author="Jason Wiese" w:date="2011-10-31T19:17:00Z">
-        <w:r>
-          <w:t>be motivated to</w:t>
-        </w:r>
-      </w:ins>
-      <w:r>
-        <w:t xml:space="preserve"> to text</w:t>
-      </w:r>
-      <w:r>
-        <w:t xml:space="preserve"> us posts.</w:t>
-      </w:r>
-    </w:p>
-    <w:p/>
-    <w:p>
-      <w:pPr>
-        <w:rPr>
-          <w:b/>
-          <w:i/>
-        </w:rPr>
-      </w:pPr>
-      <w:r>
-        <w:rPr>
-          <w:b/>
-          <w:i/>
-        </w:rPr>
-        <w:t>Technical issues</w:t>
-      </w:r>
-    </w:p>
-    <w:p>
-      <w:r>
-        <w:t xml:space="preserve">Our biggest technical issue at this point is determining how to capture and display texts.  We were having some trouble getting </w:t>
-      </w:r>
-      <w:proofErr w:type="spellStart"/>
-      <w:r>
-        <w:t>Twilio</w:t>
-      </w:r>
-      <w:proofErr w:type="spellEnd"/>
-      <w:r>
-        <w:t xml:space="preserve"> to work reliably; however, </w:t>
-      </w:r>
-      <w:r>
-        <w:t>we have overcome our initial difficulties</w:t>
-      </w:r>
-      <w:r>
-        <w:t xml:space="preserve">.  Additionally, </w:t>
-      </w:r>
-      <w:r>
-        <w:t xml:space="preserve">we are still in the process of figuring out how to create a custom survey using the texts pulled in from the </w:t>
-      </w:r>
-      <w:proofErr w:type="spellStart"/>
-      <w:r>
-        <w:t>Twilio</w:t>
-      </w:r>
-      <w:proofErr w:type="spellEnd"/>
-      <w:r>
-        <w:t xml:space="preserve"> interface.  </w:t>
-      </w:r>
-      <w:r>
-        <w:t>However, so far we have been able to make progress.</w:t>
-      </w:r>
-    </w:p>
-    <w:p/>
-    <w:p>
-      <w:pPr>
-        <w:rPr>
-          <w:ins w:id="12" w:author="Jason Wiese" w:date="2011-10-31T19:18:00Z"/>
-          <w:b/>
-        </w:rPr>
-      </w:pPr>
-      <w:r>
-        <w:rPr>
-          <w:b/>
-          <w:u w:val="single"/>
-        </w:rPr>
         <w:br w:type="page"/>
       </w:r>
       <w:r>
@@ -806,11 +1100,11 @@
     <w:p>
       <w:pPr>
         <w:rPr>
-          <w:ins w:id="13" w:author="Jason Wiese" w:date="2011-10-31T19:18:00Z"/>
-          <w:b/>
-        </w:rPr>
-      </w:pPr>
-      <w:ins w:id="14" w:author="Jason Wiese" w:date="2011-10-31T19:18:00Z">
+          <w:ins w:id="72" w:author="Jason Wiese" w:date="2011-10-31T19:18:00Z"/>
+          <w:b/>
+        </w:rPr>
+      </w:pPr>
+      <w:ins w:id="73" w:author="Jason Wiese" w:date="2011-10-31T19:18:00Z">
         <w:r>
           <w:rPr>
             <w:b/>
@@ -1982,19 +2276,19 @@
           <w:b/>
         </w:rPr>
       </w:pPr>
-      <w:commentRangeStart w:id="15"/>
+      <w:commentRangeStart w:id="74"/>
       <w:r>
         <w:rPr>
           <w:b/>
         </w:rPr>
         <w:t>Interview about posts</w:t>
       </w:r>
-      <w:commentRangeEnd w:id="15"/>
+      <w:commentRangeEnd w:id="74"/>
       <w:r>
         <w:rPr>
           <w:rStyle w:val="CommentReference"/>
         </w:rPr>
-        <w:commentReference w:id="15"/>
+        <w:commentReference w:id="74"/>
       </w:r>
     </w:p>
     <w:p>
@@ -2667,12 +2961,28 @@
 
 <file path=word/comments.xml><?xml version="1.0" encoding="utf-8"?>
 <w:comments xmlns:wpc="http://schemas.microsoft.com/office/word/2010/wordprocessingCanvas" xmlns:mo="http://schemas.microsoft.com/office/mac/office/2008/main" xmlns:mc="http://schemas.openxmlformats.org/markup-compatibility/2006" xmlns:mv="urn:schemas-microsoft-com:mac:vml" xmlns:o="urn:schemas-microsoft-com:office:office" xmlns:r="http://schemas.openxmlformats.org/officeDocument/2006/relationships" xmlns:m="http://schemas.openxmlformats.org/officeDocument/2006/math" xmlns:v="urn:schemas-microsoft-com:vml" xmlns:wp14="http://schemas.microsoft.com/office/word/2010/wordprocessingDrawing" xmlns:wp="http://schemas.openxmlformats.org/drawingml/2006/wordprocessingDrawing" xmlns:w10="urn:schemas-microsoft-com:office:word" xmlns:w="http://schemas.openxmlformats.org/wordprocessingml/2006/main" xmlns:w14="http://schemas.microsoft.com/office/word/2010/wordml" xmlns:wpg="http://schemas.microsoft.com/office/word/2010/wordprocessingGroup" xmlns:wpi="http://schemas.microsoft.com/office/word/2010/wordprocessingInk" xmlns:wne="http://schemas.microsoft.com/office/word/2006/wordml" xmlns:wps="http://schemas.microsoft.com/office/word/2010/wordprocessingShape" mc:Ignorable="w14 wp14">
-  <w:comment w:id="0" w:author="Jason Wiese" w:date="2011-10-31T19:26:00Z" w:initials="JW">
+  <w:comment w:id="6" w:author="Sauvik Das" w:date="2011-10-31T20:47:00Z" w:initials="SD">
     <w:p>
       <w:pPr>
         <w:pStyle w:val="CommentText"/>
       </w:pPr>
-      <w:ins w:id="3" w:author="Jason Wiese" w:date="2011-10-31T19:24:00Z">
+      <w:r>
+        <w:rPr>
+          <w:rStyle w:val="CommentReference"/>
+        </w:rPr>
+        <w:annotationRef/>
+      </w:r>
+      <w:r>
+        <w:t>Seems unnecessary to me.</w:t>
+      </w:r>
+    </w:p>
+  </w:comment>
+  <w:comment w:id="22" w:author="Jason Wiese" w:date="2011-10-31T20:39:00Z" w:initials="JW">
+    <w:p>
+      <w:pPr>
+        <w:pStyle w:val="CommentText"/>
+      </w:pPr>
+      <w:ins w:id="27" w:author="Jason Wiese" w:date="2011-10-31T19:24:00Z">
         <w:r>
           <w:rPr>
             <w:rStyle w:val="CommentReference"/>
@@ -2692,8 +3002,21 @@
         <w:t xml:space="preserve"> but didn’t” If we can be more general about “things that you would want to share with some people, but didn’t end up posting to Facebook” then I think it frames the problem a little more clearly.  Thoughts?</w:t>
       </w:r>
     </w:p>
+    <w:p>
+      <w:pPr>
+        <w:pStyle w:val="CommentText"/>
+      </w:pPr>
+    </w:p>
+    <w:p>
+      <w:pPr>
+        <w:pStyle w:val="CommentText"/>
+      </w:pPr>
+      <w:r>
+        <w:t>SD: I approve.</w:t>
+      </w:r>
+    </w:p>
   </w:comment>
-  <w:comment w:id="7" w:author="Jason Wiese" w:date="2011-10-31T19:13:00Z" w:initials="JW">
+  <w:comment w:id="46" w:author="Jason Wiese" w:date="2011-10-31T19:13:00Z" w:initials="JW">
     <w:p>
       <w:pPr>
         <w:pStyle w:val="CommentText"/>
@@ -2709,7 +3032,7 @@
       </w:r>
     </w:p>
   </w:comment>
-  <w:comment w:id="15" w:author="Jason Wiese" w:date="2011-10-31T19:23:00Z" w:initials="JW">
+  <w:comment w:id="74" w:author="Jason Wiese" w:date="2011-10-31T19:23:00Z" w:initials="JW">
     <w:p>
       <w:pPr>
         <w:pStyle w:val="CommentText"/>
@@ -3254,6 +3577,8 @@
     <w:rPrDefault>
       <w:rPr>
         <w:rFonts w:asciiTheme="minorHAnsi" w:eastAsiaTheme="minorHAnsi" w:hAnsiTheme="minorHAnsi" w:cstheme="minorBidi"/>
+        <w:sz w:val="24"/>
+        <w:szCs w:val="24"/>
         <w:lang w:val="en-US" w:eastAsia="en-US" w:bidi="ar-SA"/>
       </w:rPr>
     </w:rPrDefault>
@@ -3402,10 +3727,6 @@
     <w:name w:val="Normal"/>
     <w:qFormat/>
     <w:rsid w:val="00E755B0"/>
-    <w:rPr>
-      <w:sz w:val="24"/>
-      <w:szCs w:val="24"/>
-    </w:rPr>
   </w:style>
   <w:style w:type="character" w:default="1" w:styleId="DefaultParagraphFont">
     <w:name w:val="Default Paragraph Font"/>
@@ -3543,10 +3864,10 @@
   <w:docDefaults>
     <w:rPrDefault>
       <w:rPr>
-        <w:rFonts w:asciiTheme="minorHAnsi" w:eastAsiaTheme="minorEastAsia" w:hAnsiTheme="minorHAnsi" w:cstheme="minorBidi"/>
+        <w:rFonts w:asciiTheme="minorHAnsi" w:eastAsiaTheme="minorHAnsi" w:hAnsiTheme="minorHAnsi" w:cstheme="minorBidi"/>
         <w:sz w:val="24"/>
         <w:szCs w:val="24"/>
-        <w:lang w:val="en-US" w:eastAsia="ja-JP" w:bidi="ar-SA"/>
+        <w:lang w:val="en-US" w:eastAsia="en-US" w:bidi="ar-SA"/>
       </w:rPr>
     </w:rPrDefault>
     <w:pPrDefault/>
@@ -3579,7 +3900,7 @@
     <w:lsdException w:name="Emphasis" w:semiHidden="0" w:uiPriority="20" w:unhideWhenUsed="0" w:qFormat="1"/>
     <w:lsdException w:name="Table Grid" w:semiHidden="0" w:uiPriority="59" w:unhideWhenUsed="0"/>
     <w:lsdException w:name="Placeholder Text" w:unhideWhenUsed="0"/>
-    <w:lsdException w:name="No Spacing" w:semiHidden="0" w:uiPriority="1" w:unhideWhenUsed="0" w:qFormat="1"/>
+    <w:lsdException w:name="No Spacing" w:uiPriority="1" w:unhideWhenUsed="0" w:qFormat="1"/>
     <w:lsdException w:name="Light Shading" w:semiHidden="0" w:uiPriority="60" w:unhideWhenUsed="0"/>
     <w:lsdException w:name="Light List" w:semiHidden="0" w:uiPriority="61" w:unhideWhenUsed="0"/>
     <w:lsdException w:name="Light Grid" w:semiHidden="0" w:uiPriority="62" w:unhideWhenUsed="0"/>
@@ -3693,6 +4014,7 @@
   <w:style w:type="paragraph" w:default="1" w:styleId="Normal">
     <w:name w:val="Normal"/>
     <w:qFormat/>
+    <w:rsid w:val="00E755B0"/>
   </w:style>
   <w:style w:type="character" w:default="1" w:styleId="DefaultParagraphFont">
     <w:name w:val="Default Paragraph Font"/>
@@ -3720,6 +4042,107 @@
     <w:uiPriority w:val="99"/>
     <w:semiHidden/>
     <w:unhideWhenUsed/>
+  </w:style>
+  <w:style w:type="paragraph" w:styleId="ListParagraph">
+    <w:name w:val="List Paragraph"/>
+    <w:basedOn w:val="Normal"/>
+    <w:uiPriority w:val="34"/>
+    <w:qFormat/>
+    <w:rsid w:val="00B70204"/>
+    <w:pPr>
+      <w:ind w:left="720"/>
+      <w:contextualSpacing/>
+    </w:pPr>
+  </w:style>
+  <w:style w:type="character" w:styleId="CommentReference">
+    <w:name w:val="annotation reference"/>
+    <w:basedOn w:val="DefaultParagraphFont"/>
+    <w:uiPriority w:val="99"/>
+    <w:semiHidden/>
+    <w:unhideWhenUsed/>
+    <w:rsid w:val="00920AD5"/>
+    <w:rPr>
+      <w:sz w:val="18"/>
+      <w:szCs w:val="18"/>
+    </w:rPr>
+  </w:style>
+  <w:style w:type="paragraph" w:styleId="CommentText">
+    <w:name w:val="annotation text"/>
+    <w:basedOn w:val="Normal"/>
+    <w:link w:val="CommentTextChar"/>
+    <w:uiPriority w:val="99"/>
+    <w:semiHidden/>
+    <w:unhideWhenUsed/>
+    <w:rsid w:val="00920AD5"/>
+  </w:style>
+  <w:style w:type="character" w:customStyle="1" w:styleId="CommentTextChar">
+    <w:name w:val="Comment Text Char"/>
+    <w:basedOn w:val="DefaultParagraphFont"/>
+    <w:link w:val="CommentText"/>
+    <w:uiPriority w:val="99"/>
+    <w:semiHidden/>
+    <w:rsid w:val="00920AD5"/>
+    <w:rPr>
+      <w:sz w:val="24"/>
+      <w:szCs w:val="24"/>
+    </w:rPr>
+  </w:style>
+  <w:style w:type="paragraph" w:styleId="CommentSubject">
+    <w:name w:val="annotation subject"/>
+    <w:basedOn w:val="CommentText"/>
+    <w:next w:val="CommentText"/>
+    <w:link w:val="CommentSubjectChar"/>
+    <w:uiPriority w:val="99"/>
+    <w:semiHidden/>
+    <w:unhideWhenUsed/>
+    <w:rsid w:val="00920AD5"/>
+    <w:rPr>
+      <w:b/>
+      <w:bCs/>
+      <w:sz w:val="20"/>
+      <w:szCs w:val="20"/>
+    </w:rPr>
+  </w:style>
+  <w:style w:type="character" w:customStyle="1" w:styleId="CommentSubjectChar">
+    <w:name w:val="Comment Subject Char"/>
+    <w:basedOn w:val="CommentTextChar"/>
+    <w:link w:val="CommentSubject"/>
+    <w:uiPriority w:val="99"/>
+    <w:semiHidden/>
+    <w:rsid w:val="00920AD5"/>
+    <w:rPr>
+      <w:b/>
+      <w:bCs/>
+      <w:sz w:val="24"/>
+      <w:szCs w:val="24"/>
+    </w:rPr>
+  </w:style>
+  <w:style w:type="paragraph" w:styleId="BalloonText">
+    <w:name w:val="Balloon Text"/>
+    <w:basedOn w:val="Normal"/>
+    <w:link w:val="BalloonTextChar"/>
+    <w:uiPriority w:val="99"/>
+    <w:semiHidden/>
+    <w:unhideWhenUsed/>
+    <w:rsid w:val="00920AD5"/>
+    <w:rPr>
+      <w:rFonts w:ascii="Lucida Grande" w:hAnsi="Lucida Grande"/>
+      <w:sz w:val="18"/>
+      <w:szCs w:val="18"/>
+    </w:rPr>
+  </w:style>
+  <w:style w:type="character" w:customStyle="1" w:styleId="BalloonTextChar">
+    <w:name w:val="Balloon Text Char"/>
+    <w:basedOn w:val="DefaultParagraphFont"/>
+    <w:link w:val="BalloonText"/>
+    <w:uiPriority w:val="99"/>
+    <w:semiHidden/>
+    <w:rsid w:val="00920AD5"/>
+    <w:rPr>
+      <w:rFonts w:ascii="Lucida Grande" w:hAnsi="Lucida Grande"/>
+      <w:sz w:val="18"/>
+      <w:szCs w:val="18"/>
+    </w:rPr>
   </w:style>
 </w:styles>
 </file>

</xml_diff>